<commit_message>
new changes 7/5/2023 - modifications and spelling error correction
new changes 7/5/2023 - modifications and spelling error correction
</commit_message>
<xml_diff>
--- a/R Project/Project Description.docx
+++ b/R Project/Project Description.docx
@@ -1009,7 +1009,6 @@
                 <w:sz w:val="21"/>
                 <w:szCs w:val="21"/>
               </w:rPr>
-              <w:lastRenderedPageBreak/>
               <w:t>company_size</w:t>
             </w:r>
             <w:proofErr w:type="spellEnd"/>
@@ -1054,6 +1053,843 @@
         </w:tc>
       </w:tr>
     </w:tbl>
+    <w:p/>
+    <w:p>
+      <w:pPr>
+        <w:spacing w:after="468" w:line="360" w:lineRule="auto"/>
+        <w:rPr>
+          <w:b/>
+          <w:bCs/>
+          <w:sz w:val="28"/>
+          <w:szCs w:val="28"/>
+        </w:rPr>
+      </w:pPr>
+      <w:r>
+        <w:rPr>
+          <w:b/>
+          <w:bCs/>
+          <w:sz w:val="28"/>
+          <w:szCs w:val="28"/>
+        </w:rPr>
+        <w:t>R Project Rubric</w:t>
+      </w:r>
+    </w:p>
+    <w:tbl>
+      <w:tblPr>
+        <w:tblW w:w="0" w:type="auto"/>
+        <w:tblInd w:w="4" w:type="dxa"/>
+        <w:tblLayout w:type="fixed"/>
+        <w:tblCellMar>
+          <w:left w:w="0" w:type="dxa"/>
+          <w:right w:w="0" w:type="dxa"/>
+        </w:tblCellMar>
+        <w:tblLook w:val="0000" w:firstRow="0" w:lastRow="0" w:firstColumn="0" w:lastColumn="0" w:noHBand="0" w:noVBand="0"/>
+      </w:tblPr>
+      <w:tblGrid>
+        <w:gridCol w:w="6773"/>
+        <w:gridCol w:w="1440"/>
+        <w:gridCol w:w="1372"/>
+      </w:tblGrid>
+      <w:tr>
+        <w:tblPrEx>
+          <w:tblCellMar>
+            <w:top w:w="0" w:type="dxa"/>
+            <w:left w:w="0" w:type="dxa"/>
+            <w:bottom w:w="0" w:type="dxa"/>
+            <w:right w:w="0" w:type="dxa"/>
+          </w:tblCellMar>
+        </w:tblPrEx>
+        <w:trPr>
+          <w:trHeight w:hRule="exact" w:val="657"/>
+        </w:trPr>
+        <w:tc>
+          <w:tcPr>
+            <w:tcW w:w="6773" w:type="dxa"/>
+            <w:tcBorders>
+              <w:top w:val="single" w:sz="2" w:space="0" w:color="auto"/>
+              <w:left w:val="single" w:sz="2" w:space="0" w:color="auto"/>
+              <w:bottom w:val="single" w:sz="2" w:space="0" w:color="auto"/>
+              <w:right w:val="single" w:sz="2" w:space="0" w:color="auto"/>
+            </w:tcBorders>
+          </w:tcPr>
+          <w:p>
+            <w:pPr>
+              <w:spacing w:after="288"/>
+              <w:ind w:left="97"/>
+              <w:rPr>
+                <w:b/>
+                <w:bCs/>
+                <w:sz w:val="28"/>
+                <w:szCs w:val="28"/>
+              </w:rPr>
+            </w:pPr>
+            <w:r>
+              <w:rPr>
+                <w:b/>
+                <w:bCs/>
+                <w:sz w:val="28"/>
+                <w:szCs w:val="28"/>
+              </w:rPr>
+              <w:t>Criteria</w:t>
+            </w:r>
+          </w:p>
+        </w:tc>
+        <w:tc>
+          <w:tcPr>
+            <w:tcW w:w="1440" w:type="dxa"/>
+            <w:tcBorders>
+              <w:top w:val="single" w:sz="2" w:space="0" w:color="auto"/>
+              <w:left w:val="single" w:sz="2" w:space="0" w:color="auto"/>
+              <w:bottom w:val="single" w:sz="2" w:space="0" w:color="auto"/>
+              <w:right w:val="single" w:sz="2" w:space="0" w:color="auto"/>
+            </w:tcBorders>
+            <w:vAlign w:val="center"/>
+          </w:tcPr>
+          <w:p>
+            <w:pPr>
+              <w:jc w:val="center"/>
+              <w:rPr>
+                <w:b/>
+                <w:bCs/>
+                <w:sz w:val="28"/>
+                <w:szCs w:val="28"/>
+              </w:rPr>
+            </w:pPr>
+            <w:r>
+              <w:rPr>
+                <w:b/>
+                <w:bCs/>
+                <w:sz w:val="28"/>
+                <w:szCs w:val="28"/>
+              </w:rPr>
+              <w:t>Possible</w:t>
+            </w:r>
+          </w:p>
+          <w:p>
+            <w:pPr>
+              <w:jc w:val="center"/>
+              <w:rPr>
+                <w:b/>
+                <w:bCs/>
+                <w:sz w:val="28"/>
+                <w:szCs w:val="28"/>
+              </w:rPr>
+            </w:pPr>
+            <w:r>
+              <w:rPr>
+                <w:b/>
+                <w:bCs/>
+                <w:sz w:val="28"/>
+                <w:szCs w:val="28"/>
+              </w:rPr>
+              <w:t>Points</w:t>
+            </w:r>
+          </w:p>
+        </w:tc>
+        <w:tc>
+          <w:tcPr>
+            <w:tcW w:w="1372" w:type="dxa"/>
+            <w:tcBorders>
+              <w:top w:val="single" w:sz="2" w:space="0" w:color="auto"/>
+              <w:left w:val="single" w:sz="2" w:space="0" w:color="auto"/>
+              <w:bottom w:val="single" w:sz="2" w:space="0" w:color="auto"/>
+              <w:right w:val="single" w:sz="2" w:space="0" w:color="auto"/>
+            </w:tcBorders>
+            <w:vAlign w:val="center"/>
+          </w:tcPr>
+          <w:p>
+            <w:pPr>
+              <w:jc w:val="center"/>
+              <w:rPr>
+                <w:b/>
+                <w:bCs/>
+                <w:sz w:val="28"/>
+                <w:szCs w:val="28"/>
+              </w:rPr>
+            </w:pPr>
+            <w:r>
+              <w:rPr>
+                <w:b/>
+                <w:bCs/>
+                <w:sz w:val="28"/>
+                <w:szCs w:val="28"/>
+              </w:rPr>
+              <w:t>Earned</w:t>
+            </w:r>
+          </w:p>
+          <w:p>
+            <w:pPr>
+              <w:jc w:val="center"/>
+              <w:rPr>
+                <w:b/>
+                <w:bCs/>
+                <w:sz w:val="28"/>
+                <w:szCs w:val="28"/>
+              </w:rPr>
+            </w:pPr>
+            <w:r>
+              <w:rPr>
+                <w:b/>
+                <w:bCs/>
+                <w:sz w:val="28"/>
+                <w:szCs w:val="28"/>
+              </w:rPr>
+              <w:t>Points</w:t>
+            </w:r>
+          </w:p>
+        </w:tc>
+      </w:tr>
+      <w:tr>
+        <w:tblPrEx>
+          <w:tblCellMar>
+            <w:top w:w="0" w:type="dxa"/>
+            <w:left w:w="0" w:type="dxa"/>
+            <w:bottom w:w="0" w:type="dxa"/>
+            <w:right w:w="0" w:type="dxa"/>
+          </w:tblCellMar>
+        </w:tblPrEx>
+        <w:trPr>
+          <w:trHeight w:hRule="exact" w:val="975"/>
+        </w:trPr>
+        <w:tc>
+          <w:tcPr>
+            <w:tcW w:w="6773" w:type="dxa"/>
+            <w:tcBorders>
+              <w:top w:val="single" w:sz="2" w:space="0" w:color="auto"/>
+              <w:left w:val="single" w:sz="2" w:space="0" w:color="auto"/>
+              <w:bottom w:val="single" w:sz="2" w:space="0" w:color="auto"/>
+              <w:right w:val="single" w:sz="2" w:space="0" w:color="auto"/>
+            </w:tcBorders>
+            <w:vAlign w:val="center"/>
+          </w:tcPr>
+          <w:p>
+            <w:pPr>
+              <w:widowControl w:val="0"/>
+              <w:numPr>
+                <w:ilvl w:val="0"/>
+                <w:numId w:val="1"/>
+              </w:numPr>
+              <w:autoSpaceDE w:val="0"/>
+              <w:autoSpaceDN w:val="0"/>
+              <w:spacing w:after="0" w:line="240" w:lineRule="auto"/>
+              <w:rPr>
+                <w:sz w:val="28"/>
+                <w:szCs w:val="28"/>
+              </w:rPr>
+            </w:pPr>
+            <w:r>
+              <w:rPr>
+                <w:sz w:val="28"/>
+                <w:szCs w:val="28"/>
+              </w:rPr>
+              <w:t>Presentation – Clear, concise analysis</w:t>
+            </w:r>
+          </w:p>
+          <w:p>
+            <w:pPr>
+              <w:widowControl w:val="0"/>
+              <w:numPr>
+                <w:ilvl w:val="0"/>
+                <w:numId w:val="2"/>
+              </w:numPr>
+              <w:autoSpaceDE w:val="0"/>
+              <w:autoSpaceDN w:val="0"/>
+              <w:spacing w:after="0" w:line="240" w:lineRule="auto"/>
+              <w:rPr>
+                <w:sz w:val="28"/>
+                <w:szCs w:val="28"/>
+              </w:rPr>
+            </w:pPr>
+            <w:r>
+              <w:rPr>
+                <w:sz w:val="28"/>
+                <w:szCs w:val="28"/>
+              </w:rPr>
+              <w:t>Introduction to analysis</w:t>
+            </w:r>
+          </w:p>
+          <w:p>
+            <w:pPr>
+              <w:widowControl w:val="0"/>
+              <w:numPr>
+                <w:ilvl w:val="0"/>
+                <w:numId w:val="2"/>
+              </w:numPr>
+              <w:autoSpaceDE w:val="0"/>
+              <w:autoSpaceDN w:val="0"/>
+              <w:spacing w:after="0" w:line="240" w:lineRule="auto"/>
+              <w:rPr>
+                <w:sz w:val="28"/>
+                <w:szCs w:val="28"/>
+              </w:rPr>
+            </w:pPr>
+            <w:r>
+              <w:rPr>
+                <w:sz w:val="28"/>
+                <w:szCs w:val="28"/>
+              </w:rPr>
+              <w:t>Clear &amp; concise analysis</w:t>
+            </w:r>
+          </w:p>
+          <w:p>
+            <w:pPr>
+              <w:widowControl w:val="0"/>
+              <w:numPr>
+                <w:ilvl w:val="0"/>
+                <w:numId w:val="2"/>
+              </w:numPr>
+              <w:autoSpaceDE w:val="0"/>
+              <w:autoSpaceDN w:val="0"/>
+              <w:spacing w:after="0" w:line="240" w:lineRule="auto"/>
+              <w:rPr>
+                <w:sz w:val="28"/>
+                <w:szCs w:val="28"/>
+              </w:rPr>
+            </w:pPr>
+            <w:r>
+              <w:rPr>
+                <w:sz w:val="28"/>
+                <w:szCs w:val="28"/>
+              </w:rPr>
+              <w:t xml:space="preserve">Recommendation </w:t>
+            </w:r>
+          </w:p>
+        </w:tc>
+        <w:tc>
+          <w:tcPr>
+            <w:tcW w:w="1440" w:type="dxa"/>
+            <w:tcBorders>
+              <w:top w:val="single" w:sz="2" w:space="0" w:color="auto"/>
+              <w:left w:val="single" w:sz="2" w:space="0" w:color="auto"/>
+              <w:bottom w:val="single" w:sz="2" w:space="0" w:color="auto"/>
+              <w:right w:val="single" w:sz="2" w:space="0" w:color="auto"/>
+            </w:tcBorders>
+            <w:vAlign w:val="center"/>
+          </w:tcPr>
+          <w:p>
+            <w:pPr>
+              <w:jc w:val="center"/>
+              <w:rPr>
+                <w:sz w:val="28"/>
+                <w:szCs w:val="28"/>
+              </w:rPr>
+            </w:pPr>
+            <w:r>
+              <w:rPr>
+                <w:sz w:val="28"/>
+                <w:szCs w:val="28"/>
+              </w:rPr>
+              <w:t>20</w:t>
+            </w:r>
+          </w:p>
+        </w:tc>
+        <w:tc>
+          <w:tcPr>
+            <w:tcW w:w="1372" w:type="dxa"/>
+            <w:tcBorders>
+              <w:top w:val="single" w:sz="2" w:space="0" w:color="auto"/>
+              <w:left w:val="single" w:sz="2" w:space="0" w:color="auto"/>
+              <w:bottom w:val="single" w:sz="2" w:space="0" w:color="auto"/>
+              <w:right w:val="single" w:sz="2" w:space="0" w:color="auto"/>
+            </w:tcBorders>
+            <w:vAlign w:val="center"/>
+          </w:tcPr>
+          <w:p>
+            <w:pPr>
+              <w:jc w:val="center"/>
+              <w:rPr>
+                <w:sz w:val="28"/>
+                <w:szCs w:val="28"/>
+              </w:rPr>
+            </w:pPr>
+          </w:p>
+        </w:tc>
+      </w:tr>
+      <w:tr>
+        <w:tblPrEx>
+          <w:tblCellMar>
+            <w:top w:w="0" w:type="dxa"/>
+            <w:left w:w="0" w:type="dxa"/>
+            <w:bottom w:w="0" w:type="dxa"/>
+            <w:right w:w="0" w:type="dxa"/>
+          </w:tblCellMar>
+        </w:tblPrEx>
+        <w:trPr>
+          <w:trHeight w:hRule="exact" w:val="331"/>
+        </w:trPr>
+        <w:tc>
+          <w:tcPr>
+            <w:tcW w:w="6773" w:type="dxa"/>
+            <w:tcBorders>
+              <w:top w:val="single" w:sz="2" w:space="0" w:color="auto"/>
+              <w:left w:val="single" w:sz="2" w:space="0" w:color="auto"/>
+              <w:bottom w:val="single" w:sz="2" w:space="0" w:color="auto"/>
+              <w:right w:val="single" w:sz="2" w:space="0" w:color="auto"/>
+            </w:tcBorders>
+            <w:vAlign w:val="center"/>
+          </w:tcPr>
+          <w:p>
+            <w:pPr>
+              <w:widowControl w:val="0"/>
+              <w:numPr>
+                <w:ilvl w:val="0"/>
+                <w:numId w:val="1"/>
+              </w:numPr>
+              <w:autoSpaceDE w:val="0"/>
+              <w:autoSpaceDN w:val="0"/>
+              <w:spacing w:after="0" w:line="240" w:lineRule="auto"/>
+              <w:rPr>
+                <w:sz w:val="28"/>
+                <w:szCs w:val="28"/>
+              </w:rPr>
+            </w:pPr>
+            <w:r>
+              <w:rPr>
+                <w:sz w:val="28"/>
+                <w:szCs w:val="28"/>
+              </w:rPr>
+              <w:t>Coding Style</w:t>
+            </w:r>
+          </w:p>
+          <w:p>
+            <w:pPr>
+              <w:widowControl w:val="0"/>
+              <w:numPr>
+                <w:ilvl w:val="0"/>
+                <w:numId w:val="2"/>
+              </w:numPr>
+              <w:autoSpaceDE w:val="0"/>
+              <w:autoSpaceDN w:val="0"/>
+              <w:spacing w:after="0" w:line="240" w:lineRule="auto"/>
+              <w:rPr>
+                <w:sz w:val="28"/>
+                <w:szCs w:val="28"/>
+              </w:rPr>
+            </w:pPr>
+            <w:r>
+              <w:rPr>
+                <w:sz w:val="28"/>
+                <w:szCs w:val="28"/>
+              </w:rPr>
+              <w:t xml:space="preserve">Code blocks properly </w:t>
+            </w:r>
+            <w:proofErr w:type="gramStart"/>
+            <w:r>
+              <w:rPr>
+                <w:sz w:val="28"/>
+                <w:szCs w:val="28"/>
+              </w:rPr>
+              <w:t>commented</w:t>
+            </w:r>
+            <w:proofErr w:type="gramEnd"/>
+          </w:p>
+          <w:p>
+            <w:pPr>
+              <w:widowControl w:val="0"/>
+              <w:numPr>
+                <w:ilvl w:val="0"/>
+                <w:numId w:val="2"/>
+              </w:numPr>
+              <w:autoSpaceDE w:val="0"/>
+              <w:autoSpaceDN w:val="0"/>
+              <w:spacing w:after="0" w:line="240" w:lineRule="auto"/>
+              <w:rPr>
+                <w:sz w:val="28"/>
+                <w:szCs w:val="28"/>
+              </w:rPr>
+            </w:pPr>
+            <w:r>
+              <w:rPr>
+                <w:sz w:val="28"/>
+                <w:szCs w:val="28"/>
+              </w:rPr>
+              <w:t>Use of functions for common data operations</w:t>
+            </w:r>
+          </w:p>
+          <w:p>
+            <w:pPr>
+              <w:widowControl w:val="0"/>
+              <w:numPr>
+                <w:ilvl w:val="0"/>
+                <w:numId w:val="2"/>
+              </w:numPr>
+              <w:autoSpaceDE w:val="0"/>
+              <w:autoSpaceDN w:val="0"/>
+              <w:spacing w:after="0" w:line="240" w:lineRule="auto"/>
+              <w:rPr>
+                <w:sz w:val="28"/>
+                <w:szCs w:val="28"/>
+              </w:rPr>
+            </w:pPr>
+            <w:r>
+              <w:rPr>
+                <w:sz w:val="28"/>
+                <w:szCs w:val="28"/>
+              </w:rPr>
+              <w:t>Descriptive naming conventions</w:t>
+            </w:r>
+          </w:p>
+          <w:p>
+            <w:pPr>
+              <w:widowControl w:val="0"/>
+              <w:numPr>
+                <w:ilvl w:val="0"/>
+                <w:numId w:val="2"/>
+              </w:numPr>
+              <w:autoSpaceDE w:val="0"/>
+              <w:autoSpaceDN w:val="0"/>
+              <w:spacing w:after="0" w:line="240" w:lineRule="auto"/>
+              <w:rPr>
+                <w:sz w:val="28"/>
+                <w:szCs w:val="28"/>
+              </w:rPr>
+            </w:pPr>
+            <w:r>
+              <w:rPr>
+                <w:sz w:val="28"/>
+                <w:szCs w:val="28"/>
+              </w:rPr>
+              <w:t xml:space="preserve">Proper use of built in functions (Ex: </w:t>
+            </w:r>
+            <w:proofErr w:type="spellStart"/>
+            <w:r>
+              <w:rPr>
+                <w:sz w:val="28"/>
+                <w:szCs w:val="28"/>
+              </w:rPr>
+              <w:t>dplyr</w:t>
+            </w:r>
+            <w:proofErr w:type="spellEnd"/>
+            <w:r>
+              <w:rPr>
+                <w:sz w:val="28"/>
+                <w:szCs w:val="28"/>
+              </w:rPr>
+              <w:t xml:space="preserve"> pipe)</w:t>
+            </w:r>
+          </w:p>
+          <w:p>
+            <w:pPr>
+              <w:widowControl w:val="0"/>
+              <w:numPr>
+                <w:ilvl w:val="0"/>
+                <w:numId w:val="2"/>
+              </w:numPr>
+              <w:autoSpaceDE w:val="0"/>
+              <w:autoSpaceDN w:val="0"/>
+              <w:spacing w:after="0" w:line="240" w:lineRule="auto"/>
+              <w:rPr>
+                <w:sz w:val="28"/>
+                <w:szCs w:val="28"/>
+              </w:rPr>
+            </w:pPr>
+            <w:r>
+              <w:rPr>
+                <w:sz w:val="28"/>
+                <w:szCs w:val="28"/>
+              </w:rPr>
+              <w:t xml:space="preserve">Clean, organized code with logical code blocks for each part of the analysis (cleaning, analysis, plots, </w:t>
+            </w:r>
+            <w:proofErr w:type="spellStart"/>
+            <w:r>
+              <w:rPr>
+                <w:sz w:val="28"/>
+                <w:szCs w:val="28"/>
+              </w:rPr>
+              <w:t>etc</w:t>
+            </w:r>
+            <w:proofErr w:type="spellEnd"/>
+            <w:r>
+              <w:rPr>
+                <w:sz w:val="28"/>
+                <w:szCs w:val="28"/>
+              </w:rPr>
+              <w:t>)</w:t>
+            </w:r>
+          </w:p>
+          <w:p>
+            <w:pPr>
+              <w:rPr>
+                <w:sz w:val="28"/>
+                <w:szCs w:val="28"/>
+              </w:rPr>
+            </w:pPr>
+          </w:p>
+        </w:tc>
+        <w:tc>
+          <w:tcPr>
+            <w:tcW w:w="1440" w:type="dxa"/>
+            <w:tcBorders>
+              <w:top w:val="single" w:sz="2" w:space="0" w:color="auto"/>
+              <w:left w:val="single" w:sz="2" w:space="0" w:color="auto"/>
+              <w:bottom w:val="single" w:sz="2" w:space="0" w:color="auto"/>
+              <w:right w:val="single" w:sz="2" w:space="0" w:color="auto"/>
+            </w:tcBorders>
+            <w:vAlign w:val="center"/>
+          </w:tcPr>
+          <w:p>
+            <w:pPr>
+              <w:jc w:val="center"/>
+              <w:rPr>
+                <w:sz w:val="28"/>
+                <w:szCs w:val="28"/>
+              </w:rPr>
+            </w:pPr>
+            <w:r>
+              <w:rPr>
+                <w:sz w:val="28"/>
+                <w:szCs w:val="28"/>
+              </w:rPr>
+              <w:t>50</w:t>
+            </w:r>
+          </w:p>
+        </w:tc>
+        <w:tc>
+          <w:tcPr>
+            <w:tcW w:w="1372" w:type="dxa"/>
+            <w:tcBorders>
+              <w:top w:val="single" w:sz="2" w:space="0" w:color="auto"/>
+              <w:left w:val="single" w:sz="2" w:space="0" w:color="auto"/>
+              <w:bottom w:val="single" w:sz="2" w:space="0" w:color="auto"/>
+              <w:right w:val="single" w:sz="2" w:space="0" w:color="auto"/>
+            </w:tcBorders>
+            <w:vAlign w:val="center"/>
+          </w:tcPr>
+          <w:p>
+            <w:pPr>
+              <w:rPr>
+                <w:sz w:val="28"/>
+                <w:szCs w:val="28"/>
+              </w:rPr>
+            </w:pPr>
+          </w:p>
+        </w:tc>
+      </w:tr>
+      <w:tr>
+        <w:tblPrEx>
+          <w:tblCellMar>
+            <w:top w:w="0" w:type="dxa"/>
+            <w:left w:w="0" w:type="dxa"/>
+            <w:bottom w:w="0" w:type="dxa"/>
+            <w:right w:w="0" w:type="dxa"/>
+          </w:tblCellMar>
+        </w:tblPrEx>
+        <w:trPr>
+          <w:trHeight w:hRule="exact" w:val="658"/>
+        </w:trPr>
+        <w:tc>
+          <w:tcPr>
+            <w:tcW w:w="6773" w:type="dxa"/>
+            <w:tcBorders>
+              <w:top w:val="single" w:sz="2" w:space="0" w:color="auto"/>
+              <w:left w:val="single" w:sz="2" w:space="0" w:color="auto"/>
+              <w:bottom w:val="single" w:sz="2" w:space="0" w:color="auto"/>
+              <w:right w:val="single" w:sz="2" w:space="0" w:color="auto"/>
+            </w:tcBorders>
+            <w:vAlign w:val="center"/>
+          </w:tcPr>
+          <w:p>
+            <w:pPr>
+              <w:ind w:left="58"/>
+              <w:rPr>
+                <w:sz w:val="28"/>
+                <w:szCs w:val="28"/>
+              </w:rPr>
+            </w:pPr>
+            <w:r>
+              <w:rPr>
+                <w:sz w:val="28"/>
+                <w:szCs w:val="28"/>
+              </w:rPr>
+              <w:t xml:space="preserve">3. </w:t>
+            </w:r>
+            <w:r>
+              <w:rPr>
+                <w:sz w:val="28"/>
+                <w:szCs w:val="28"/>
+              </w:rPr>
+              <w:t>Analysis</w:t>
+            </w:r>
+          </w:p>
+          <w:p>
+            <w:pPr>
+              <w:widowControl w:val="0"/>
+              <w:numPr>
+                <w:ilvl w:val="0"/>
+                <w:numId w:val="2"/>
+              </w:numPr>
+              <w:autoSpaceDE w:val="0"/>
+              <w:autoSpaceDN w:val="0"/>
+              <w:spacing w:after="0" w:line="240" w:lineRule="auto"/>
+              <w:rPr>
+                <w:sz w:val="28"/>
+                <w:szCs w:val="28"/>
+              </w:rPr>
+            </w:pPr>
+            <w:r>
+              <w:rPr>
+                <w:sz w:val="28"/>
+                <w:szCs w:val="28"/>
+              </w:rPr>
+              <w:t xml:space="preserve">Original thought – go beyond counts and </w:t>
+            </w:r>
+            <w:proofErr w:type="gramStart"/>
+            <w:r>
+              <w:rPr>
+                <w:sz w:val="28"/>
+                <w:szCs w:val="28"/>
+              </w:rPr>
+              <w:t>presenting</w:t>
+            </w:r>
+            <w:proofErr w:type="gramEnd"/>
+            <w:r>
+              <w:rPr>
+                <w:sz w:val="28"/>
+                <w:szCs w:val="28"/>
+              </w:rPr>
+              <w:t xml:space="preserve"> rows. This is a data science course.</w:t>
+            </w:r>
+          </w:p>
+          <w:p>
+            <w:pPr>
+              <w:widowControl w:val="0"/>
+              <w:numPr>
+                <w:ilvl w:val="0"/>
+                <w:numId w:val="2"/>
+              </w:numPr>
+              <w:autoSpaceDE w:val="0"/>
+              <w:autoSpaceDN w:val="0"/>
+              <w:spacing w:after="0" w:line="240" w:lineRule="auto"/>
+              <w:rPr>
+                <w:sz w:val="28"/>
+                <w:szCs w:val="28"/>
+              </w:rPr>
+            </w:pPr>
+            <w:r>
+              <w:rPr>
+                <w:sz w:val="28"/>
+                <w:szCs w:val="28"/>
+              </w:rPr>
+              <w:t xml:space="preserve">Aggregation – you should be using aggregation multiple times in your analysis to present data. </w:t>
+            </w:r>
+          </w:p>
+          <w:p>
+            <w:pPr>
+              <w:widowControl w:val="0"/>
+              <w:numPr>
+                <w:ilvl w:val="0"/>
+                <w:numId w:val="2"/>
+              </w:numPr>
+              <w:autoSpaceDE w:val="0"/>
+              <w:autoSpaceDN w:val="0"/>
+              <w:spacing w:after="0" w:line="240" w:lineRule="auto"/>
+              <w:rPr>
+                <w:sz w:val="28"/>
+                <w:szCs w:val="28"/>
+              </w:rPr>
+            </w:pPr>
+            <w:r>
+              <w:rPr>
+                <w:sz w:val="28"/>
+                <w:szCs w:val="28"/>
+              </w:rPr>
+              <w:t xml:space="preserve">Compelling plots, do they tell the story &amp; are they properly labeled with clear axes. </w:t>
+            </w:r>
+          </w:p>
+        </w:tc>
+        <w:tc>
+          <w:tcPr>
+            <w:tcW w:w="1440" w:type="dxa"/>
+            <w:tcBorders>
+              <w:top w:val="single" w:sz="2" w:space="0" w:color="auto"/>
+              <w:left w:val="single" w:sz="2" w:space="0" w:color="auto"/>
+              <w:bottom w:val="single" w:sz="2" w:space="0" w:color="auto"/>
+              <w:right w:val="single" w:sz="2" w:space="0" w:color="auto"/>
+            </w:tcBorders>
+            <w:vAlign w:val="bottom"/>
+          </w:tcPr>
+          <w:p>
+            <w:pPr>
+              <w:jc w:val="center"/>
+              <w:rPr>
+                <w:sz w:val="28"/>
+                <w:szCs w:val="28"/>
+              </w:rPr>
+            </w:pPr>
+            <w:r>
+              <w:rPr>
+                <w:sz w:val="28"/>
+                <w:szCs w:val="28"/>
+              </w:rPr>
+              <w:t>30</w:t>
+            </w:r>
+          </w:p>
+        </w:tc>
+        <w:tc>
+          <w:tcPr>
+            <w:tcW w:w="1372" w:type="dxa"/>
+            <w:tcBorders>
+              <w:top w:val="single" w:sz="2" w:space="0" w:color="auto"/>
+              <w:left w:val="single" w:sz="2" w:space="0" w:color="auto"/>
+              <w:bottom w:val="single" w:sz="2" w:space="0" w:color="auto"/>
+              <w:right w:val="single" w:sz="2" w:space="0" w:color="auto"/>
+            </w:tcBorders>
+            <w:vAlign w:val="center"/>
+          </w:tcPr>
+          <w:p>
+            <w:pPr>
+              <w:rPr>
+                <w:sz w:val="28"/>
+                <w:szCs w:val="28"/>
+              </w:rPr>
+            </w:pPr>
+          </w:p>
+        </w:tc>
+      </w:tr>
+    </w:tbl>
+    <w:p>
+      <w:pPr>
+        <w:spacing w:after="268" w:line="20" w:lineRule="exact"/>
+        <w:ind w:left="1" w:right="134"/>
+      </w:pPr>
+    </w:p>
+    <w:p>
+      <w:pPr>
+        <w:widowControl w:val="0"/>
+        <w:tabs>
+          <w:tab w:val="left" w:pos="2880"/>
+          <w:tab w:val="left" w:pos="6489"/>
+        </w:tabs>
+        <w:sectPr>
+          <w:headerReference w:type="even" r:id="rId5"/>
+          <w:headerReference w:type="default" r:id="rId6"/>
+          <w:footerReference w:type="even" r:id="rId7"/>
+          <w:footerReference w:type="default" r:id="rId8"/>
+          <w:pgSz w:w="12240" w:h="15840"/>
+          <w:pgMar w:top="1420" w:right="1136" w:bottom="712" w:left="1324" w:header="0" w:footer="715" w:gutter="0"/>
+          <w:cols w:space="720"/>
+          <w:noEndnote/>
+        </w:sectPr>
+      </w:pPr>
+      <w:r>
+        <w:rPr>
+          <w:b/>
+          <w:bCs/>
+          <w:sz w:val="28"/>
+          <w:szCs w:val="28"/>
+        </w:rPr>
+        <w:t>Points 100</w:t>
+      </w:r>
+      <w:r>
+        <w:rPr>
+          <w:b/>
+          <w:bCs/>
+          <w:sz w:val="28"/>
+          <w:szCs w:val="28"/>
+        </w:rPr>
+        <w:tab/>
+      </w:r>
+    </w:p>
     <w:p/>
     <w:sectPr>
       <w:pgSz w:w="12240" w:h="15840"/>
@@ -1063,6 +1899,541 @@
     </w:sectPr>
   </w:body>
 </w:document>
+</file>
+
+<file path=word/footer1.xml><?xml version="1.0" encoding="utf-8"?>
+<w:ftr xmlns:wpc="http://schemas.microsoft.com/office/word/2010/wordprocessingCanvas" xmlns:cx="http://schemas.microsoft.com/office/drawing/2014/chartex" xmlns:cx1="http://schemas.microsoft.com/office/drawing/2015/9/8/chartex" xmlns:cx2="http://schemas.microsoft.com/office/drawing/2015/10/21/chartex" xmlns:cx3="http://schemas.microsoft.com/office/drawing/2016/5/9/chartex" xmlns:cx4="http://schemas.microsoft.com/office/drawing/2016/5/10/chartex" xmlns:cx5="http://schemas.microsoft.com/office/drawing/2016/5/11/chartex" xmlns:cx6="http://schemas.microsoft.com/office/drawing/2016/5/12/chartex" xmlns:cx7="http://schemas.microsoft.com/office/drawing/2016/5/13/chartex" xmlns:cx8="http://schemas.microsoft.com/office/drawing/2016/5/14/chartex" xmlns:mc="http://schemas.openxmlformats.org/markup-compatibility/2006" xmlns:aink="http://schemas.microsoft.com/office/drawing/2016/ink" xmlns:am3d="http://schemas.microsoft.com/office/drawing/2017/model3d" xmlns:o="urn:schemas-microsoft-com:office:office" xmlns:oel="http://schemas.microsoft.com/office/2019/extlst" xmlns:r="http://schemas.openxmlformats.org/officeDocument/2006/relationships" xmlns:m="http://schemas.openxmlformats.org/officeDocument/2006/math" xmlns:v="urn:schemas-microsoft-com:vml" xmlns:wp14="http://schemas.microsoft.com/office/word/2010/wordprocessingDrawing" xmlns:wp="http://schemas.openxmlformats.org/drawingml/2006/wordprocessingDrawing" xmlns:w10="urn:schemas-microsoft-com:office:word" xmlns:w="http://schemas.openxmlformats.org/wordprocessingml/2006/main" xmlns:w14="http://schemas.microsoft.com/office/word/2010/wordml" xmlns:w15="http://schemas.microsoft.com/office/word/2012/wordml" xmlns:w16cex="http://schemas.microsoft.com/office/word/2018/wordml/cex" xmlns:w16cid="http://schemas.microsoft.com/office/word/2016/wordml/cid" xmlns:w16="http://schemas.microsoft.com/office/word/2018/wordml" xmlns:w16sdtdh="http://schemas.microsoft.com/office/word/2020/wordml/sdtdatahash" xmlns:w16se="http://schemas.microsoft.com/office/word/2015/wordml/symex" xmlns:wpg="http://schemas.microsoft.com/office/word/2010/wordprocessingGroup" xmlns:wpi="http://schemas.microsoft.com/office/word/2010/wordprocessingInk" xmlns:wne="http://schemas.microsoft.com/office/word/2006/wordml" xmlns:wps="http://schemas.microsoft.com/office/word/2010/wordprocessingShape" mc:Ignorable="w14 w15 w16se w16cid w16 w16cex w16sdtdh wp14">
+  <w:p>
+    <w:r>
+      <w:rPr>
+        <w:noProof/>
+      </w:rPr>
+      <mc:AlternateContent>
+        <mc:Choice Requires="wps">
+          <w:drawing>
+            <wp:anchor distT="0" distB="0" distL="0" distR="0" simplePos="0" relativeHeight="251659264" behindDoc="0" locked="0" layoutInCell="0" allowOverlap="1" wp14:anchorId="5A61E2F9" wp14:editId="784D43C5">
+              <wp:simplePos x="0" y="0"/>
+              <wp:positionH relativeFrom="page">
+                <wp:posOffset>876935</wp:posOffset>
+              </wp:positionH>
+              <wp:positionV relativeFrom="page">
+                <wp:posOffset>9410065</wp:posOffset>
+              </wp:positionV>
+              <wp:extent cx="5994400" cy="194310"/>
+              <wp:effectExtent l="0" t="0" r="0" b="0"/>
+              <wp:wrapSquare wrapText="bothSides"/>
+              <wp:docPr id="1367919813" name="Text Box 63"/>
+              <wp:cNvGraphicFramePr>
+                <a:graphicFrameLocks xmlns:a="http://schemas.openxmlformats.org/drawingml/2006/main"/>
+              </wp:cNvGraphicFramePr>
+              <a:graphic xmlns:a="http://schemas.openxmlformats.org/drawingml/2006/main">
+                <a:graphicData uri="http://schemas.microsoft.com/office/word/2010/wordprocessingShape">
+                  <wps:wsp>
+                    <wps:cNvSpPr txBox="1">
+                      <a:spLocks noChangeArrowheads="1"/>
+                    </wps:cNvSpPr>
+                    <wps:spPr bwMode="auto">
+                      <a:xfrm>
+                        <a:off x="0" y="0"/>
+                        <a:ext cx="5994400" cy="194310"/>
+                      </a:xfrm>
+                      <a:prstGeom prst="rect">
+                        <a:avLst/>
+                      </a:prstGeom>
+                      <a:noFill/>
+                      <a:ln>
+                        <a:noFill/>
+                      </a:ln>
+                      <a:extLst>
+                        <a:ext uri="{909E8E84-426E-40DD-AFC4-6F175D3DCCD1}">
+                          <a14:hiddenFill xmlns:a14="http://schemas.microsoft.com/office/drawing/2010/main">
+                            <a:solidFill>
+                              <a:srgbClr val="FFFFFF"/>
+                            </a:solidFill>
+                          </a14:hiddenFill>
+                        </a:ext>
+                        <a:ext uri="{91240B29-F687-4F45-9708-019B960494DF}">
+                          <a14:hiddenLine xmlns:a14="http://schemas.microsoft.com/office/drawing/2010/main" w="9525">
+                            <a:solidFill>
+                              <a:srgbClr val="000000"/>
+                            </a:solidFill>
+                            <a:miter lim="800000"/>
+                            <a:headEnd/>
+                            <a:tailEnd/>
+                          </a14:hiddenLine>
+                        </a:ext>
+                      </a:extLst>
+                    </wps:spPr>
+                    <wps:txbx>
+                      <w:txbxContent>
+                        <w:p>
+                          <w:pPr>
+                            <w:spacing w:before="36"/>
+                            <w:jc w:val="center"/>
+                          </w:pPr>
+                          <w:r>
+                            <w:fldChar w:fldCharType="begin"/>
+                          </w:r>
+                          <w:r>
+                            <w:instrText xml:space="preserve"> PAGE </w:instrText>
+                          </w:r>
+                          <w:r>
+                            <w:fldChar w:fldCharType="separate"/>
+                          </w:r>
+                          <w:r>
+                            <w:rPr>
+                              <w:noProof/>
+                            </w:rPr>
+                            <w:t>28</w:t>
+                          </w:r>
+                          <w:r>
+                            <w:fldChar w:fldCharType="end"/>
+                          </w:r>
+                        </w:p>
+                      </w:txbxContent>
+                    </wps:txbx>
+                    <wps:bodyPr rot="0" vert="horz" wrap="square" lIns="0" tIns="0" rIns="0" bIns="0" anchor="t" anchorCtr="0" upright="1">
+                      <a:noAutofit/>
+                    </wps:bodyPr>
+                  </wps:wsp>
+                </a:graphicData>
+              </a:graphic>
+              <wp14:sizeRelH relativeFrom="page">
+                <wp14:pctWidth>0</wp14:pctWidth>
+              </wp14:sizeRelH>
+              <wp14:sizeRelV relativeFrom="page">
+                <wp14:pctHeight>0</wp14:pctHeight>
+              </wp14:sizeRelV>
+            </wp:anchor>
+          </w:drawing>
+        </mc:Choice>
+        <mc:Fallback>
+          <w:pict>
+            <v:shapetype w14:anchorId="5A61E2F9" id="_x0000_t202" coordsize="21600,21600" o:spt="202" path="m,l,21600r21600,l21600,xe">
+              <v:stroke joinstyle="miter"/>
+              <v:path gradientshapeok="t" o:connecttype="rect"/>
+            </v:shapetype>
+            <v:shape id="Text Box 63" o:spid="_x0000_s1026" type="#_x0000_t202" style="position:absolute;margin-left:69.05pt;margin-top:740.95pt;width:472pt;height:15.3pt;z-index:251659264;visibility:visible;mso-wrap-style:square;mso-width-percent:0;mso-height-percent:0;mso-wrap-distance-left:0;mso-wrap-distance-top:0;mso-wrap-distance-right:0;mso-wrap-distance-bottom:0;mso-position-horizontal:absolute;mso-position-horizontal-relative:page;mso-position-vertical:absolute;mso-position-vertical-relative:page;mso-width-percent:0;mso-height-percent:0;mso-width-relative:page;mso-height-relative:page;v-text-anchor:top" o:gfxdata="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" o:allowincell="f" filled="f" stroked="f">
+              <v:textbox inset="0,0,0,0">
+                <w:txbxContent>
+                  <w:p>
+                    <w:pPr>
+                      <w:spacing w:before="36"/>
+                      <w:jc w:val="center"/>
+                    </w:pPr>
+                    <w:r>
+                      <w:fldChar w:fldCharType="begin"/>
+                    </w:r>
+                    <w:r>
+                      <w:instrText xml:space="preserve"> PAGE </w:instrText>
+                    </w:r>
+                    <w:r>
+                      <w:fldChar w:fldCharType="separate"/>
+                    </w:r>
+                    <w:r>
+                      <w:rPr>
+                        <w:noProof/>
+                      </w:rPr>
+                      <w:t>28</w:t>
+                    </w:r>
+                    <w:r>
+                      <w:fldChar w:fldCharType="end"/>
+                    </w:r>
+                  </w:p>
+                </w:txbxContent>
+              </v:textbox>
+              <w10:wrap type="square" anchorx="page" anchory="page"/>
+            </v:shape>
+          </w:pict>
+        </mc:Fallback>
+      </mc:AlternateContent>
+    </w:r>
+  </w:p>
+</w:ftr>
+</file>
+
+<file path=word/footer2.xml><?xml version="1.0" encoding="utf-8"?>
+<w:ftr xmlns:wpc="http://schemas.microsoft.com/office/word/2010/wordprocessingCanvas" xmlns:cx="http://schemas.microsoft.com/office/drawing/2014/chartex" xmlns:cx1="http://schemas.microsoft.com/office/drawing/2015/9/8/chartex" xmlns:cx2="http://schemas.microsoft.com/office/drawing/2015/10/21/chartex" xmlns:cx3="http://schemas.microsoft.com/office/drawing/2016/5/9/chartex" xmlns:cx4="http://schemas.microsoft.com/office/drawing/2016/5/10/chartex" xmlns:cx5="http://schemas.microsoft.com/office/drawing/2016/5/11/chartex" xmlns:cx6="http://schemas.microsoft.com/office/drawing/2016/5/12/chartex" xmlns:cx7="http://schemas.microsoft.com/office/drawing/2016/5/13/chartex" xmlns:cx8="http://schemas.microsoft.com/office/drawing/2016/5/14/chartex" xmlns:mc="http://schemas.openxmlformats.org/markup-compatibility/2006" xmlns:aink="http://schemas.microsoft.com/office/drawing/2016/ink" xmlns:am3d="http://schemas.microsoft.com/office/drawing/2017/model3d" xmlns:o="urn:schemas-microsoft-com:office:office" xmlns:oel="http://schemas.microsoft.com/office/2019/extlst" xmlns:r="http://schemas.openxmlformats.org/officeDocument/2006/relationships" xmlns:m="http://schemas.openxmlformats.org/officeDocument/2006/math" xmlns:v="urn:schemas-microsoft-com:vml" xmlns:wp14="http://schemas.microsoft.com/office/word/2010/wordprocessingDrawing" xmlns:wp="http://schemas.openxmlformats.org/drawingml/2006/wordprocessingDrawing" xmlns:w10="urn:schemas-microsoft-com:office:word" xmlns:w="http://schemas.openxmlformats.org/wordprocessingml/2006/main" xmlns:w14="http://schemas.microsoft.com/office/word/2010/wordml" xmlns:w15="http://schemas.microsoft.com/office/word/2012/wordml" xmlns:w16cex="http://schemas.microsoft.com/office/word/2018/wordml/cex" xmlns:w16cid="http://schemas.microsoft.com/office/word/2016/wordml/cid" xmlns:w16="http://schemas.microsoft.com/office/word/2018/wordml" xmlns:w16sdtdh="http://schemas.microsoft.com/office/word/2020/wordml/sdtdatahash" xmlns:w16se="http://schemas.microsoft.com/office/word/2015/wordml/symex" xmlns:wpg="http://schemas.microsoft.com/office/word/2010/wordprocessingGroup" xmlns:wpi="http://schemas.microsoft.com/office/word/2010/wordprocessingInk" xmlns:wne="http://schemas.microsoft.com/office/word/2006/wordml" xmlns:wps="http://schemas.microsoft.com/office/word/2010/wordprocessingShape" mc:Ignorable="w14 w15 w16se w16cid w16 w16cex w16sdtdh wp14">
+  <w:p>
+    <w:r>
+      <w:rPr>
+        <w:noProof/>
+      </w:rPr>
+      <mc:AlternateContent>
+        <mc:Choice Requires="wps">
+          <w:drawing>
+            <wp:anchor distT="0" distB="0" distL="0" distR="0" simplePos="0" relativeHeight="251660288" behindDoc="0" locked="0" layoutInCell="0" allowOverlap="1" wp14:anchorId="472DCA30" wp14:editId="42B26363">
+              <wp:simplePos x="0" y="0"/>
+              <wp:positionH relativeFrom="page">
+                <wp:posOffset>876935</wp:posOffset>
+              </wp:positionH>
+              <wp:positionV relativeFrom="page">
+                <wp:posOffset>9410065</wp:posOffset>
+              </wp:positionV>
+              <wp:extent cx="5994400" cy="194310"/>
+              <wp:effectExtent l="0" t="0" r="0" b="0"/>
+              <wp:wrapSquare wrapText="bothSides"/>
+              <wp:docPr id="1530451715" name="Text Box 64"/>
+              <wp:cNvGraphicFramePr>
+                <a:graphicFrameLocks xmlns:a="http://schemas.openxmlformats.org/drawingml/2006/main"/>
+              </wp:cNvGraphicFramePr>
+              <a:graphic xmlns:a="http://schemas.openxmlformats.org/drawingml/2006/main">
+                <a:graphicData uri="http://schemas.microsoft.com/office/word/2010/wordprocessingShape">
+                  <wps:wsp>
+                    <wps:cNvSpPr txBox="1">
+                      <a:spLocks noChangeArrowheads="1"/>
+                    </wps:cNvSpPr>
+                    <wps:spPr bwMode="auto">
+                      <a:xfrm>
+                        <a:off x="0" y="0"/>
+                        <a:ext cx="5994400" cy="194310"/>
+                      </a:xfrm>
+                      <a:prstGeom prst="rect">
+                        <a:avLst/>
+                      </a:prstGeom>
+                      <a:noFill/>
+                      <a:ln>
+                        <a:noFill/>
+                      </a:ln>
+                      <a:extLst>
+                        <a:ext uri="{909E8E84-426E-40DD-AFC4-6F175D3DCCD1}">
+                          <a14:hiddenFill xmlns:a14="http://schemas.microsoft.com/office/drawing/2010/main">
+                            <a:solidFill>
+                              <a:srgbClr val="FFFFFF"/>
+                            </a:solidFill>
+                          </a14:hiddenFill>
+                        </a:ext>
+                        <a:ext uri="{91240B29-F687-4F45-9708-019B960494DF}">
+                          <a14:hiddenLine xmlns:a14="http://schemas.microsoft.com/office/drawing/2010/main" w="9525">
+                            <a:solidFill>
+                              <a:srgbClr val="000000"/>
+                            </a:solidFill>
+                            <a:miter lim="800000"/>
+                            <a:headEnd/>
+                            <a:tailEnd/>
+                          </a14:hiddenLine>
+                        </a:ext>
+                      </a:extLst>
+                    </wps:spPr>
+                    <wps:txbx>
+                      <w:txbxContent>
+                        <w:p>
+                          <w:pPr>
+                            <w:spacing w:before="36"/>
+                            <w:jc w:val="center"/>
+                          </w:pPr>
+                          <w:r>
+                            <w:fldChar w:fldCharType="begin"/>
+                          </w:r>
+                          <w:r>
+                            <w:instrText xml:space="preserve"> PAGE </w:instrText>
+                          </w:r>
+                          <w:r>
+                            <w:fldChar w:fldCharType="separate"/>
+                          </w:r>
+                          <w:r>
+                            <w:rPr>
+                              <w:noProof/>
+                            </w:rPr>
+                            <w:t>27</w:t>
+                          </w:r>
+                          <w:r>
+                            <w:fldChar w:fldCharType="end"/>
+                          </w:r>
+                        </w:p>
+                      </w:txbxContent>
+                    </wps:txbx>
+                    <wps:bodyPr rot="0" vert="horz" wrap="square" lIns="0" tIns="0" rIns="0" bIns="0" anchor="t" anchorCtr="0" upright="1">
+                      <a:noAutofit/>
+                    </wps:bodyPr>
+                  </wps:wsp>
+                </a:graphicData>
+              </a:graphic>
+              <wp14:sizeRelH relativeFrom="page">
+                <wp14:pctWidth>0</wp14:pctWidth>
+              </wp14:sizeRelH>
+              <wp14:sizeRelV relativeFrom="page">
+                <wp14:pctHeight>0</wp14:pctHeight>
+              </wp14:sizeRelV>
+            </wp:anchor>
+          </w:drawing>
+        </mc:Choice>
+        <mc:Fallback>
+          <w:pict>
+            <v:shapetype w14:anchorId="472DCA30" id="_x0000_t202" coordsize="21600,21600" o:spt="202" path="m,l,21600r21600,l21600,xe">
+              <v:stroke joinstyle="miter"/>
+              <v:path gradientshapeok="t" o:connecttype="rect"/>
+            </v:shapetype>
+            <v:shape id="Text Box 64" o:spid="_x0000_s1027" type="#_x0000_t202" style="position:absolute;margin-left:69.05pt;margin-top:740.95pt;width:472pt;height:15.3pt;z-index:251660288;visibility:visible;mso-wrap-style:square;mso-width-percent:0;mso-height-percent:0;mso-wrap-distance-left:0;mso-wrap-distance-top:0;mso-wrap-distance-right:0;mso-wrap-distance-bottom:0;mso-position-horizontal:absolute;mso-position-horizontal-relative:page;mso-position-vertical:absolute;mso-position-vertical-relative:page;mso-width-percent:0;mso-height-percent:0;mso-width-relative:page;mso-height-relative:page;v-text-anchor:top" o:gfxdata="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" o:allowincell="f" filled="f" stroked="f">
+              <v:textbox inset="0,0,0,0">
+                <w:txbxContent>
+                  <w:p>
+                    <w:pPr>
+                      <w:spacing w:before="36"/>
+                      <w:jc w:val="center"/>
+                    </w:pPr>
+                    <w:r>
+                      <w:fldChar w:fldCharType="begin"/>
+                    </w:r>
+                    <w:r>
+                      <w:instrText xml:space="preserve"> PAGE </w:instrText>
+                    </w:r>
+                    <w:r>
+                      <w:fldChar w:fldCharType="separate"/>
+                    </w:r>
+                    <w:r>
+                      <w:rPr>
+                        <w:noProof/>
+                      </w:rPr>
+                      <w:t>27</w:t>
+                    </w:r>
+                    <w:r>
+                      <w:fldChar w:fldCharType="end"/>
+                    </w:r>
+                  </w:p>
+                </w:txbxContent>
+              </v:textbox>
+              <w10:wrap type="square" anchorx="page" anchory="page"/>
+            </v:shape>
+          </w:pict>
+        </mc:Fallback>
+      </mc:AlternateContent>
+    </w:r>
+  </w:p>
+</w:ftr>
+</file>
+
+<file path=word/header1.xml><?xml version="1.0" encoding="utf-8"?>
+<w:hdr xmlns:wpc="http://schemas.microsoft.com/office/word/2010/wordprocessingCanvas" xmlns:cx="http://schemas.microsoft.com/office/drawing/2014/chartex" xmlns:cx1="http://schemas.microsoft.com/office/drawing/2015/9/8/chartex" xmlns:cx2="http://schemas.microsoft.com/office/drawing/2015/10/21/chartex" xmlns:cx3="http://schemas.microsoft.com/office/drawing/2016/5/9/chartex" xmlns:cx4="http://schemas.microsoft.com/office/drawing/2016/5/10/chartex" xmlns:cx5="http://schemas.microsoft.com/office/drawing/2016/5/11/chartex" xmlns:cx6="http://schemas.microsoft.com/office/drawing/2016/5/12/chartex" xmlns:cx7="http://schemas.microsoft.com/office/drawing/2016/5/13/chartex" xmlns:cx8="http://schemas.microsoft.com/office/drawing/2016/5/14/chartex" xmlns:mc="http://schemas.openxmlformats.org/markup-compatibility/2006" xmlns:aink="http://schemas.microsoft.com/office/drawing/2016/ink" xmlns:am3d="http://schemas.microsoft.com/office/drawing/2017/model3d" xmlns:o="urn:schemas-microsoft-com:office:office" xmlns:oel="http://schemas.microsoft.com/office/2019/extlst" xmlns:r="http://schemas.openxmlformats.org/officeDocument/2006/relationships" xmlns:m="http://schemas.openxmlformats.org/officeDocument/2006/math" xmlns:v="urn:schemas-microsoft-com:vml" xmlns:wp14="http://schemas.microsoft.com/office/word/2010/wordprocessingDrawing" xmlns:wp="http://schemas.openxmlformats.org/drawingml/2006/wordprocessingDrawing" xmlns:w10="urn:schemas-microsoft-com:office:word" xmlns:w="http://schemas.openxmlformats.org/wordprocessingml/2006/main" xmlns:w14="http://schemas.microsoft.com/office/word/2010/wordml" xmlns:w15="http://schemas.microsoft.com/office/word/2012/wordml" xmlns:w16cex="http://schemas.microsoft.com/office/word/2018/wordml/cex" xmlns:w16cid="http://schemas.microsoft.com/office/word/2016/wordml/cid" xmlns:w16="http://schemas.microsoft.com/office/word/2018/wordml" xmlns:w16sdtdh="http://schemas.microsoft.com/office/word/2020/wordml/sdtdatahash" xmlns:w16se="http://schemas.microsoft.com/office/word/2015/wordml/symex" xmlns:wpg="http://schemas.microsoft.com/office/word/2010/wordprocessingGroup" xmlns:wpi="http://schemas.microsoft.com/office/word/2010/wordprocessingInk" xmlns:wne="http://schemas.microsoft.com/office/word/2006/wordml" xmlns:wps="http://schemas.microsoft.com/office/word/2010/wordprocessingShape" mc:Ignorable="w14 w15 w16se w16cid w16 w16cex w16sdtdh wp14">
+  <w:p>
+    <w:pPr>
+      <w:adjustRightInd w:val="0"/>
+    </w:pPr>
+  </w:p>
+</w:hdr>
+</file>
+
+<file path=word/header2.xml><?xml version="1.0" encoding="utf-8"?>
+<w:hdr xmlns:wpc="http://schemas.microsoft.com/office/word/2010/wordprocessingCanvas" xmlns:cx="http://schemas.microsoft.com/office/drawing/2014/chartex" xmlns:cx1="http://schemas.microsoft.com/office/drawing/2015/9/8/chartex" xmlns:cx2="http://schemas.microsoft.com/office/drawing/2015/10/21/chartex" xmlns:cx3="http://schemas.microsoft.com/office/drawing/2016/5/9/chartex" xmlns:cx4="http://schemas.microsoft.com/office/drawing/2016/5/10/chartex" xmlns:cx5="http://schemas.microsoft.com/office/drawing/2016/5/11/chartex" xmlns:cx6="http://schemas.microsoft.com/office/drawing/2016/5/12/chartex" xmlns:cx7="http://schemas.microsoft.com/office/drawing/2016/5/13/chartex" xmlns:cx8="http://schemas.microsoft.com/office/drawing/2016/5/14/chartex" xmlns:mc="http://schemas.openxmlformats.org/markup-compatibility/2006" xmlns:aink="http://schemas.microsoft.com/office/drawing/2016/ink" xmlns:am3d="http://schemas.microsoft.com/office/drawing/2017/model3d" xmlns:o="urn:schemas-microsoft-com:office:office" xmlns:oel="http://schemas.microsoft.com/office/2019/extlst" xmlns:r="http://schemas.openxmlformats.org/officeDocument/2006/relationships" xmlns:m="http://schemas.openxmlformats.org/officeDocument/2006/math" xmlns:v="urn:schemas-microsoft-com:vml" xmlns:wp14="http://schemas.microsoft.com/office/word/2010/wordprocessingDrawing" xmlns:wp="http://schemas.openxmlformats.org/drawingml/2006/wordprocessingDrawing" xmlns:w10="urn:schemas-microsoft-com:office:word" xmlns:w="http://schemas.openxmlformats.org/wordprocessingml/2006/main" xmlns:w14="http://schemas.microsoft.com/office/word/2010/wordml" xmlns:w15="http://schemas.microsoft.com/office/word/2012/wordml" xmlns:w16cex="http://schemas.microsoft.com/office/word/2018/wordml/cex" xmlns:w16cid="http://schemas.microsoft.com/office/word/2016/wordml/cid" xmlns:w16="http://schemas.microsoft.com/office/word/2018/wordml" xmlns:w16sdtdh="http://schemas.microsoft.com/office/word/2020/wordml/sdtdatahash" xmlns:w16se="http://schemas.microsoft.com/office/word/2015/wordml/symex" xmlns:wpg="http://schemas.microsoft.com/office/word/2010/wordprocessingGroup" xmlns:wpi="http://schemas.microsoft.com/office/word/2010/wordprocessingInk" xmlns:wne="http://schemas.microsoft.com/office/word/2006/wordml" xmlns:wps="http://schemas.microsoft.com/office/word/2010/wordprocessingShape" mc:Ignorable="w14 w15 w16se w16cid w16 w16cex w16sdtdh wp14">
+  <w:p>
+    <w:pPr>
+      <w:adjustRightInd w:val="0"/>
+    </w:pPr>
+  </w:p>
+</w:hdr>
+</file>
+
+<file path=word/numbering.xml><?xml version="1.0" encoding="utf-8"?>
+<w:numbering xmlns:wpc="http://schemas.microsoft.com/office/word/2010/wordprocessingCanvas" xmlns:cx="http://schemas.microsoft.com/office/drawing/2014/chartex" xmlns:cx1="http://schemas.microsoft.com/office/drawing/2015/9/8/chartex" xmlns:cx2="http://schemas.microsoft.com/office/drawing/2015/10/21/chartex" xmlns:cx3="http://schemas.microsoft.com/office/drawing/2016/5/9/chartex" xmlns:cx4="http://schemas.microsoft.com/office/drawing/2016/5/10/chartex" xmlns:cx5="http://schemas.microsoft.com/office/drawing/2016/5/11/chartex" xmlns:cx6="http://schemas.microsoft.com/office/drawing/2016/5/12/chartex" xmlns:cx7="http://schemas.microsoft.com/office/drawing/2016/5/13/chartex" xmlns:cx8="http://schemas.microsoft.com/office/drawing/2016/5/14/chartex" xmlns:mc="http://schemas.openxmlformats.org/markup-compatibility/2006" xmlns:aink="http://schemas.microsoft.com/office/drawing/2016/ink" xmlns:am3d="http://schemas.microsoft.com/office/drawing/2017/model3d" xmlns:o="urn:schemas-microsoft-com:office:office" xmlns:oel="http://schemas.microsoft.com/office/2019/extlst" xmlns:r="http://schemas.openxmlformats.org/officeDocument/2006/relationships" xmlns:m="http://schemas.openxmlformats.org/officeDocument/2006/math" xmlns:v="urn:schemas-microsoft-com:vml" xmlns:wp14="http://schemas.microsoft.com/office/word/2010/wordprocessingDrawing" xmlns:wp="http://schemas.openxmlformats.org/drawingml/2006/wordprocessingDrawing" xmlns:w10="urn:schemas-microsoft-com:office:word" xmlns:w="http://schemas.openxmlformats.org/wordprocessingml/2006/main" xmlns:w14="http://schemas.microsoft.com/office/word/2010/wordml" xmlns:w15="http://schemas.microsoft.com/office/word/2012/wordml" xmlns:w16cex="http://schemas.microsoft.com/office/word/2018/wordml/cex" xmlns:w16cid="http://schemas.microsoft.com/office/word/2016/wordml/cid" xmlns:w16="http://schemas.microsoft.com/office/word/2018/wordml" xmlns:w16sdtdh="http://schemas.microsoft.com/office/word/2020/wordml/sdtdatahash" xmlns:w16se="http://schemas.microsoft.com/office/word/2015/wordml/symex" xmlns:wpg="http://schemas.microsoft.com/office/word/2010/wordprocessingGroup" xmlns:wpi="http://schemas.microsoft.com/office/word/2010/wordprocessingInk" xmlns:wne="http://schemas.microsoft.com/office/word/2006/wordml" xmlns:wps="http://schemas.microsoft.com/office/word/2010/wordprocessingShape" mc:Ignorable="w14 w15 w16se w16cid w16 w16cex w16sdtdh wp14">
+  <w:abstractNum w:abstractNumId="0" w15:restartNumberingAfterBreak="0">
+    <w:nsid w:val="0BB67511"/>
+    <w:multiLevelType w:val="hybridMultilevel"/>
+    <w:tmpl w:val="095089DC"/>
+    <w:lvl w:ilvl="0" w:tplc="98EAD356">
+      <w:start w:val="1"/>
+      <w:numFmt w:val="bullet"/>
+      <w:lvlText w:val="-"/>
+      <w:lvlJc w:val="left"/>
+      <w:pPr>
+        <w:ind w:left="1284" w:hanging="360"/>
+      </w:pPr>
+      <w:rPr>
+        <w:rFonts w:ascii="Times New Roman" w:eastAsia="Times New Roman" w:hAnsi="Times New Roman" w:cs="Times New Roman" w:hint="default"/>
+      </w:rPr>
+    </w:lvl>
+    <w:lvl w:ilvl="1" w:tplc="04090003" w:tentative="1">
+      <w:start w:val="1"/>
+      <w:numFmt w:val="bullet"/>
+      <w:lvlText w:val="o"/>
+      <w:lvlJc w:val="left"/>
+      <w:pPr>
+        <w:ind w:left="2004" w:hanging="360"/>
+      </w:pPr>
+      <w:rPr>
+        <w:rFonts w:ascii="Courier New" w:hAnsi="Courier New" w:cs="Courier New" w:hint="default"/>
+      </w:rPr>
+    </w:lvl>
+    <w:lvl w:ilvl="2" w:tplc="04090005" w:tentative="1">
+      <w:start w:val="1"/>
+      <w:numFmt w:val="bullet"/>
+      <w:lvlText w:val=""/>
+      <w:lvlJc w:val="left"/>
+      <w:pPr>
+        <w:ind w:left="2724" w:hanging="360"/>
+      </w:pPr>
+      <w:rPr>
+        <w:rFonts w:ascii="Wingdings" w:hAnsi="Wingdings" w:hint="default"/>
+      </w:rPr>
+    </w:lvl>
+    <w:lvl w:ilvl="3" w:tplc="04090001" w:tentative="1">
+      <w:start w:val="1"/>
+      <w:numFmt w:val="bullet"/>
+      <w:lvlText w:val=""/>
+      <w:lvlJc w:val="left"/>
+      <w:pPr>
+        <w:ind w:left="3444" w:hanging="360"/>
+      </w:pPr>
+      <w:rPr>
+        <w:rFonts w:ascii="Symbol" w:hAnsi="Symbol" w:hint="default"/>
+      </w:rPr>
+    </w:lvl>
+    <w:lvl w:ilvl="4" w:tplc="04090003" w:tentative="1">
+      <w:start w:val="1"/>
+      <w:numFmt w:val="bullet"/>
+      <w:lvlText w:val="o"/>
+      <w:lvlJc w:val="left"/>
+      <w:pPr>
+        <w:ind w:left="4164" w:hanging="360"/>
+      </w:pPr>
+      <w:rPr>
+        <w:rFonts w:ascii="Courier New" w:hAnsi="Courier New" w:cs="Courier New" w:hint="default"/>
+      </w:rPr>
+    </w:lvl>
+    <w:lvl w:ilvl="5" w:tplc="04090005" w:tentative="1">
+      <w:start w:val="1"/>
+      <w:numFmt w:val="bullet"/>
+      <w:lvlText w:val=""/>
+      <w:lvlJc w:val="left"/>
+      <w:pPr>
+        <w:ind w:left="4884" w:hanging="360"/>
+      </w:pPr>
+      <w:rPr>
+        <w:rFonts w:ascii="Wingdings" w:hAnsi="Wingdings" w:hint="default"/>
+      </w:rPr>
+    </w:lvl>
+    <w:lvl w:ilvl="6" w:tplc="04090001" w:tentative="1">
+      <w:start w:val="1"/>
+      <w:numFmt w:val="bullet"/>
+      <w:lvlText w:val=""/>
+      <w:lvlJc w:val="left"/>
+      <w:pPr>
+        <w:ind w:left="5604" w:hanging="360"/>
+      </w:pPr>
+      <w:rPr>
+        <w:rFonts w:ascii="Symbol" w:hAnsi="Symbol" w:hint="default"/>
+      </w:rPr>
+    </w:lvl>
+    <w:lvl w:ilvl="7" w:tplc="04090003" w:tentative="1">
+      <w:start w:val="1"/>
+      <w:numFmt w:val="bullet"/>
+      <w:lvlText w:val="o"/>
+      <w:lvlJc w:val="left"/>
+      <w:pPr>
+        <w:ind w:left="6324" w:hanging="360"/>
+      </w:pPr>
+      <w:rPr>
+        <w:rFonts w:ascii="Courier New" w:hAnsi="Courier New" w:cs="Courier New" w:hint="default"/>
+      </w:rPr>
+    </w:lvl>
+    <w:lvl w:ilvl="8" w:tplc="04090005" w:tentative="1">
+      <w:start w:val="1"/>
+      <w:numFmt w:val="bullet"/>
+      <w:lvlText w:val=""/>
+      <w:lvlJc w:val="left"/>
+      <w:pPr>
+        <w:ind w:left="7044" w:hanging="360"/>
+      </w:pPr>
+      <w:rPr>
+        <w:rFonts w:ascii="Wingdings" w:hAnsi="Wingdings" w:hint="default"/>
+      </w:rPr>
+    </w:lvl>
+  </w:abstractNum>
+  <w:abstractNum w:abstractNumId="1" w15:restartNumberingAfterBreak="0">
+    <w:nsid w:val="3F7D67DB"/>
+    <w:multiLevelType w:val="hybridMultilevel"/>
+    <w:tmpl w:val="2876C308"/>
+    <w:lvl w:ilvl="0" w:tplc="84A407C4">
+      <w:start w:val="1"/>
+      <w:numFmt w:val="decimal"/>
+      <w:lvlText w:val="%1."/>
+      <w:lvlJc w:val="left"/>
+      <w:pPr>
+        <w:ind w:left="714" w:hanging="360"/>
+      </w:pPr>
+      <w:rPr>
+        <w:rFonts w:hint="default"/>
+      </w:rPr>
+    </w:lvl>
+    <w:lvl w:ilvl="1" w:tplc="04090019" w:tentative="1">
+      <w:start w:val="1"/>
+      <w:numFmt w:val="lowerLetter"/>
+      <w:lvlText w:val="%2."/>
+      <w:lvlJc w:val="left"/>
+      <w:pPr>
+        <w:ind w:left="1434" w:hanging="360"/>
+      </w:pPr>
+    </w:lvl>
+    <w:lvl w:ilvl="2" w:tplc="0409001B" w:tentative="1">
+      <w:start w:val="1"/>
+      <w:numFmt w:val="lowerRoman"/>
+      <w:lvlText w:val="%3."/>
+      <w:lvlJc w:val="right"/>
+      <w:pPr>
+        <w:ind w:left="2154" w:hanging="180"/>
+      </w:pPr>
+    </w:lvl>
+    <w:lvl w:ilvl="3" w:tplc="0409000F" w:tentative="1">
+      <w:start w:val="1"/>
+      <w:numFmt w:val="decimal"/>
+      <w:lvlText w:val="%4."/>
+      <w:lvlJc w:val="left"/>
+      <w:pPr>
+        <w:ind w:left="2874" w:hanging="360"/>
+      </w:pPr>
+    </w:lvl>
+    <w:lvl w:ilvl="4" w:tplc="04090019" w:tentative="1">
+      <w:start w:val="1"/>
+      <w:numFmt w:val="lowerLetter"/>
+      <w:lvlText w:val="%5."/>
+      <w:lvlJc w:val="left"/>
+      <w:pPr>
+        <w:ind w:left="3594" w:hanging="360"/>
+      </w:pPr>
+    </w:lvl>
+    <w:lvl w:ilvl="5" w:tplc="0409001B" w:tentative="1">
+      <w:start w:val="1"/>
+      <w:numFmt w:val="lowerRoman"/>
+      <w:lvlText w:val="%6."/>
+      <w:lvlJc w:val="right"/>
+      <w:pPr>
+        <w:ind w:left="4314" w:hanging="180"/>
+      </w:pPr>
+    </w:lvl>
+    <w:lvl w:ilvl="6" w:tplc="0409000F" w:tentative="1">
+      <w:start w:val="1"/>
+      <w:numFmt w:val="decimal"/>
+      <w:lvlText w:val="%7."/>
+      <w:lvlJc w:val="left"/>
+      <w:pPr>
+        <w:ind w:left="5034" w:hanging="360"/>
+      </w:pPr>
+    </w:lvl>
+    <w:lvl w:ilvl="7" w:tplc="04090019" w:tentative="1">
+      <w:start w:val="1"/>
+      <w:numFmt w:val="lowerLetter"/>
+      <w:lvlText w:val="%8."/>
+      <w:lvlJc w:val="left"/>
+      <w:pPr>
+        <w:ind w:left="5754" w:hanging="360"/>
+      </w:pPr>
+    </w:lvl>
+    <w:lvl w:ilvl="8" w:tplc="0409001B" w:tentative="1">
+      <w:start w:val="1"/>
+      <w:numFmt w:val="lowerRoman"/>
+      <w:lvlText w:val="%9."/>
+      <w:lvlJc w:val="right"/>
+      <w:pPr>
+        <w:ind w:left="6474" w:hanging="180"/>
+      </w:pPr>
+    </w:lvl>
+  </w:abstractNum>
+  <w:num w:numId="1" w16cid:durableId="1352301891">
+    <w:abstractNumId w:val="1"/>
+  </w:num>
+  <w:num w:numId="2" w16cid:durableId="993290087">
+    <w:abstractNumId w:val="0"/>
+  </w:num>
+</w:numbering>
 </file>
 
 <file path=word/styles.xml><?xml version="1.0" encoding="utf-8"?>

</xml_diff>